<commit_message>
add early draft report, add excel file, add python program for greedy BFS
</commit_message>
<xml_diff>
--- a/Draft awal tugas uas kecerdasan buatan.docx
+++ b/Draft awal tugas uas kecerdasan buatan.docx
@@ -1,6 +1,6 @@
 
 <file path=word/document.xml><?xml version="1.0" encoding="utf-8"?>
-<w:document xmlns:wpc="http://schemas.microsoft.com/office/word/2010/wordprocessingCanvas" xmlns:mc="http://schemas.openxmlformats.org/markup-compatibility/2006" xmlns:o="urn:schemas-microsoft-com:office:office" xmlns:r="http://schemas.openxmlformats.org/officeDocument/2006/relationships" xmlns:m="http://schemas.openxmlformats.org/officeDocument/2006/math" xmlns:v="urn:schemas-microsoft-com:vml" xmlns:wp14="http://schemas.microsoft.com/office/word/2010/wordprocessingDrawing" xmlns:wp="http://schemas.openxmlformats.org/drawingml/2006/wordprocessingDrawing" xmlns:w10="urn:schemas-microsoft-com:office:word" xmlns:w="http://schemas.openxmlformats.org/wordprocessingml/2006/main" xmlns:w14="http://schemas.microsoft.com/office/word/2010/wordml" xmlns:w15="http://schemas.microsoft.com/office/word/2012/wordml" xmlns:wpg="http://schemas.microsoft.com/office/word/2010/wordprocessingGroup" xmlns:wpi="http://schemas.microsoft.com/office/word/2010/wordprocessingInk" xmlns:wne="http://schemas.microsoft.com/office/word/2006/wordml" xmlns:wps="http://schemas.microsoft.com/office/word/2010/wordprocessingShape" mc:Ignorable="w14 w15 wp14">
+<w:document xmlns:wpc="http://schemas.microsoft.com/office/word/2010/wordprocessingCanvas" xmlns:cx="http://schemas.microsoft.com/office/drawing/2014/chartex" xmlns:cx1="http://schemas.microsoft.com/office/drawing/2015/9/8/chartex" xmlns:cx2="http://schemas.microsoft.com/office/drawing/2015/10/21/chartex" xmlns:cx3="http://schemas.microsoft.com/office/drawing/2016/5/9/chartex" xmlns:cx4="http://schemas.microsoft.com/office/drawing/2016/5/10/chartex" xmlns:cx5="http://schemas.microsoft.com/office/drawing/2016/5/11/chartex" xmlns:cx6="http://schemas.microsoft.com/office/drawing/2016/5/12/chartex" xmlns:cx7="http://schemas.microsoft.com/office/drawing/2016/5/13/chartex" xmlns:cx8="http://schemas.microsoft.com/office/drawing/2016/5/14/chartex" xmlns:mc="http://schemas.openxmlformats.org/markup-compatibility/2006" xmlns:aink="http://schemas.microsoft.com/office/drawing/2016/ink" xmlns:am3d="http://schemas.microsoft.com/office/drawing/2017/model3d" xmlns:o="urn:schemas-microsoft-com:office:office" xmlns:r="http://schemas.openxmlformats.org/officeDocument/2006/relationships" xmlns:m="http://schemas.openxmlformats.org/officeDocument/2006/math" xmlns:v="urn:schemas-microsoft-com:vml" xmlns:wp14="http://schemas.microsoft.com/office/word/2010/wordprocessingDrawing" xmlns:wp="http://schemas.openxmlformats.org/drawingml/2006/wordprocessingDrawing" xmlns:w10="urn:schemas-microsoft-com:office:word" xmlns:w="http://schemas.openxmlformats.org/wordprocessingml/2006/main" xmlns:w14="http://schemas.microsoft.com/office/word/2010/wordml" xmlns:w15="http://schemas.microsoft.com/office/word/2012/wordml" xmlns:w16cex="http://schemas.microsoft.com/office/word/2018/wordml/cex" xmlns:w16cid="http://schemas.microsoft.com/office/word/2016/wordml/cid" xmlns:w16="http://schemas.microsoft.com/office/word/2018/wordml" xmlns:w16sdtdh="http://schemas.microsoft.com/office/word/2020/wordml/sdtdatahash" xmlns:w16se="http://schemas.microsoft.com/office/word/2015/wordml/symex" xmlns:wpg="http://schemas.microsoft.com/office/word/2010/wordprocessingGroup" xmlns:wpi="http://schemas.microsoft.com/office/word/2010/wordprocessingInk" xmlns:wne="http://schemas.microsoft.com/office/word/2006/wordml" xmlns:wps="http://schemas.microsoft.com/office/word/2010/wordprocessingShape" mc:Ignorable="w14 w15 w16se w16cid w16 w16cex w16sdtdh wp14">
   <w:body>
     <w:p>
       <w:pPr>
@@ -309,21 +309,24 @@
         </w:rPr>
         <w:t xml:space="preserve"> yang harus ditempuh. Pak Dodi memberikan peta lokasi rumahnya beserta bangunan yang ada di sekitarnya dan lokasi rumah Pak Tono. Rumah Pak Tono diwakilkan dengan node A, dimana rumah Pak Dodi diwakili dengan node/titik F</w:t>
       </w:r>
-    </w:p>
-    <w:p>
-      <w:pPr>
-        <w:rPr>
-          <w:lang w:val="en-ID"/>
-        </w:rPr>
-      </w:pPr>
-      <w:r>
-        <w:rPr>
-          <w:lang w:val="en-ID"/>
-        </w:rPr>
-        <w:t>Jika digambarkan dalam graph, peta dari Pak Dodi seperti berikut:</w:t>
-      </w:r>
-      <w:bookmarkStart w:id="0" w:name="_GoBack"/>
-      <w:bookmarkEnd w:id="0"/>
+      <w:r>
+        <w:rPr>
+          <w:lang w:val="en-ID"/>
+        </w:rPr>
+        <w:t xml:space="preserve">. </w:t>
+      </w:r>
+      <w:r>
+        <w:rPr>
+          <w:lang w:val="en-ID"/>
+        </w:rPr>
+        <w:t xml:space="preserve">Jika digambarkan dalam graph, peta dari Pak Dodi seperti </w:t>
+      </w:r>
+      <w:r>
+        <w:rPr>
+          <w:lang w:val="en-ID"/>
+        </w:rPr>
+        <w:t>di bawah ini. Bantulah Pak Tono menemukan rute yang optimal menggunakan algoritma Greedy BFS!</w:t>
+      </w:r>
     </w:p>
     <w:p>
       <w:pPr>
@@ -350,7 +353,7 @@
 </file>
 
 <file path=word/styles.xml><?xml version="1.0" encoding="utf-8"?>
-<w:styles xmlns:mc="http://schemas.openxmlformats.org/markup-compatibility/2006" xmlns:r="http://schemas.openxmlformats.org/officeDocument/2006/relationships" xmlns:w="http://schemas.openxmlformats.org/wordprocessingml/2006/main" xmlns:w14="http://schemas.microsoft.com/office/word/2010/wordml" xmlns:w15="http://schemas.microsoft.com/office/word/2012/wordml" mc:Ignorable="w14 w15">
+<w:styles xmlns:mc="http://schemas.openxmlformats.org/markup-compatibility/2006" xmlns:r="http://schemas.openxmlformats.org/officeDocument/2006/relationships" xmlns:w="http://schemas.openxmlformats.org/wordprocessingml/2006/main" xmlns:w14="http://schemas.microsoft.com/office/word/2010/wordml" xmlns:w15="http://schemas.microsoft.com/office/word/2012/wordml" xmlns:w16cex="http://schemas.microsoft.com/office/word/2018/wordml/cex" xmlns:w16cid="http://schemas.microsoft.com/office/word/2016/wordml/cid" xmlns:w16="http://schemas.microsoft.com/office/word/2018/wordml" xmlns:w16sdtdh="http://schemas.microsoft.com/office/word/2020/wordml/sdtdatahash" xmlns:w16se="http://schemas.microsoft.com/office/word/2015/wordml/symex" mc:Ignorable="w14 w15 w16se w16cid w16 w16cex w16sdtdh">
   <w:docDefaults>
     <w:rPrDefault>
       <w:rPr>
@@ -366,7 +369,7 @@
       </w:pPr>
     </w:pPrDefault>
   </w:docDefaults>
-  <w:latentStyles w:defLockedState="0" w:defUIPriority="99" w:defSemiHidden="0" w:defUnhideWhenUsed="0" w:defQFormat="0" w:count="371">
+  <w:latentStyles w:defLockedState="0" w:defUIPriority="99" w:defSemiHidden="0" w:defUnhideWhenUsed="0" w:defQFormat="0" w:count="376">
     <w:lsdException w:name="Normal" w:uiPriority="0" w:qFormat="1"/>
     <w:lsdException w:name="heading 1" w:uiPriority="9" w:qFormat="1"/>
     <w:lsdException w:name="heading 2" w:semiHidden="1" w:uiPriority="9" w:unhideWhenUsed="1" w:qFormat="1"/>
@@ -472,7 +475,6 @@
     <w:lsdException w:name="HTML Sample" w:semiHidden="1" w:unhideWhenUsed="1"/>
     <w:lsdException w:name="HTML Typewriter" w:semiHidden="1" w:unhideWhenUsed="1"/>
     <w:lsdException w:name="HTML Variable" w:semiHidden="1" w:unhideWhenUsed="1"/>
-    <w:lsdException w:name="Normal Table" w:semiHidden="1" w:unhideWhenUsed="1"/>
     <w:lsdException w:name="annotation subject" w:semiHidden="1" w:unhideWhenUsed="1"/>
     <w:lsdException w:name="No List" w:semiHidden="1" w:unhideWhenUsed="1"/>
     <w:lsdException w:name="Outline List 1" w:semiHidden="1" w:unhideWhenUsed="1"/>
@@ -515,11 +517,8 @@
     <w:lsdException w:name="Table Contemporary" w:semiHidden="1" w:unhideWhenUsed="1"/>
     <w:lsdException w:name="Table Elegant" w:semiHidden="1" w:unhideWhenUsed="1"/>
     <w:lsdException w:name="Table Professional" w:semiHidden="1" w:unhideWhenUsed="1"/>
-    <w:lsdException w:name="Table Subtle 1" w:semiHidden="1" w:unhideWhenUsed="1"/>
     <w:lsdException w:name="Table Subtle 2" w:semiHidden="1" w:unhideWhenUsed="1"/>
     <w:lsdException w:name="Table Web 1" w:semiHidden="1" w:unhideWhenUsed="1"/>
-    <w:lsdException w:name="Table Web 2" w:semiHidden="1" w:unhideWhenUsed="1"/>
-    <w:lsdException w:name="Table Web 3" w:semiHidden="1" w:unhideWhenUsed="1"/>
     <w:lsdException w:name="Balloon Text" w:semiHidden="1" w:unhideWhenUsed="1"/>
     <w:lsdException w:name="Table Grid" w:uiPriority="39"/>
     <w:lsdException w:name="Table Theme" w:semiHidden="1" w:unhideWhenUsed="1"/>
@@ -738,6 +737,11 @@
     <w:lsdException w:name="List Table 5 Dark Accent 6" w:uiPriority="50"/>
     <w:lsdException w:name="List Table 6 Colorful Accent 6" w:uiPriority="51"/>
     <w:lsdException w:name="List Table 7 Colorful Accent 6" w:uiPriority="52"/>
+    <w:lsdException w:name="Mention" w:semiHidden="1" w:unhideWhenUsed="1"/>
+    <w:lsdException w:name="Smart Hyperlink" w:semiHidden="1" w:unhideWhenUsed="1"/>
+    <w:lsdException w:name="Hashtag" w:semiHidden="1" w:unhideWhenUsed="1"/>
+    <w:lsdException w:name="Unresolved Mention" w:semiHidden="1" w:unhideWhenUsed="1"/>
+    <w:lsdException w:name="Smart Link" w:semiHidden="1" w:unhideWhenUsed="1"/>
   </w:latentStyles>
   <w:style w:type="paragraph" w:default="1" w:styleId="Normal">
     <w:name w:val="Normal"/>

</xml_diff>